<commit_message>
Aligning local files with github.
</commit_message>
<xml_diff>
--- a/Module4/Module4_CriticalThinking_screenshots.docx
+++ b/Module4/Module4_CriticalThinking_screenshots.docx
@@ -79,8 +79,22 @@
       </w:pPr>
       <w:r>
         <w:rPr/>
-        <w:t>Screenshot of github:</w:t>
+        <w:t xml:space="preserve">Screenshot of github: </w:t>
       </w:r>
+      <w:hyperlink r:id="rId3">
+        <w:r>
+          <w:rPr>
+            <w:rStyle w:val="Hyperlink"/>
+          </w:rPr>
+          <w:t>https://github.com/neoHax05555/Programming2/tree/main/Module4</w:t>
+        </w:r>
+      </w:hyperlink>
+      <w:hyperlink r:id="rId4">
+        <w:r>
+          <w:rPr/>
+          <w:t xml:space="preserve"> </w:t>
+        </w:r>
+      </w:hyperlink>
     </w:p>
     <w:p>
       <w:pPr>
@@ -91,21 +105,55 @@
       </w:pPr>
       <w:r>
         <w:rPr/>
-      </w:r>
-    </w:p>
-    <w:p>
-      <w:pPr>
-        <w:pStyle w:val="Normal"/>
-        <w:bidi w:val="0"/>
-        <w:jc w:val="start"/>
-        <w:rPr/>
-      </w:pPr>
-      <w:r>
-        <w:rPr/>
+        <w:drawing>
+          <wp:anchor behindDoc="0" distT="0" distB="0" distL="0" distR="0" simplePos="0" locked="0" layoutInCell="0" allowOverlap="1" relativeHeight="3">
+            <wp:simplePos x="0" y="0"/>
+            <wp:positionH relativeFrom="column">
+              <wp:align>center</wp:align>
+            </wp:positionH>
+            <wp:positionV relativeFrom="paragraph">
+              <wp:posOffset>635</wp:posOffset>
+            </wp:positionV>
+            <wp:extent cx="6332220" cy="5828665"/>
+            <wp:effectExtent l="0" t="0" r="0" b="0"/>
+            <wp:wrapSquare wrapText="largest"/>
+            <wp:docPr id="2" name="Image2" descr="" title=""/>
+            <wp:cNvGraphicFramePr>
+              <a:graphicFrameLocks xmlns:a="http://schemas.openxmlformats.org/drawingml/2006/main" noChangeAspect="1"/>
+            </wp:cNvGraphicFramePr>
+            <a:graphic xmlns:a="http://schemas.openxmlformats.org/drawingml/2006/main">
+              <a:graphicData uri="http://schemas.openxmlformats.org/drawingml/2006/picture">
+                <pic:pic xmlns:pic="http://schemas.openxmlformats.org/drawingml/2006/picture">
+                  <pic:nvPicPr>
+                    <pic:cNvPr id="2" name="Image2" descr="" title=""/>
+                    <pic:cNvPicPr>
+                      <a:picLocks noChangeAspect="1" noChangeArrowheads="1"/>
+                    </pic:cNvPicPr>
+                  </pic:nvPicPr>
+                  <pic:blipFill>
+                    <a:blip r:embed="rId5"/>
+                    <a:stretch>
+                      <a:fillRect/>
+                    </a:stretch>
+                  </pic:blipFill>
+                  <pic:spPr bwMode="auto">
+                    <a:xfrm>
+                      <a:off x="0" y="0"/>
+                      <a:ext cx="6332220" cy="5828665"/>
+                    </a:xfrm>
+                    <a:prstGeom prst="rect">
+                      <a:avLst/>
+                    </a:prstGeom>
+                  </pic:spPr>
+                </pic:pic>
+              </a:graphicData>
+            </a:graphic>
+          </wp:anchor>
+        </w:drawing>
       </w:r>
     </w:p>
     <w:sectPr>
-      <w:headerReference w:type="default" r:id="rId3"/>
+      <w:headerReference w:type="default" r:id="rId6"/>
       <w:type w:val="nextPage"/>
       <w:pgSz w:w="12240" w:h="15840"/>
       <w:pgMar w:left="1134" w:right="1134" w:gutter="0" w:header="1134" w:top="2521" w:footer="0" w:bottom="1134"/>
@@ -219,6 +267,13 @@
       <w:sz w:val="24"/>
       <w:szCs w:val="24"/>
       <w:lang w:val="en-US" w:eastAsia="zh-CN" w:bidi="hi-IN"/>
+    </w:rPr>
+  </w:style>
+  <w:style w:type="character" w:styleId="Hyperlink">
+    <w:name w:val="Hyperlink"/>
+    <w:rPr>
+      <w:color w:val="000080"/>
+      <w:u w:val="single"/>
     </w:rPr>
   </w:style>
   <w:style w:type="paragraph" w:styleId="Heading">

</xml_diff>

<commit_message>
Updating zip file and screenshot doc.
</commit_message>
<xml_diff>
--- a/Module4/Module4_CriticalThinking_screenshots.docx
+++ b/Module4/Module4_CriticalThinking_screenshots.docx
@@ -79,9 +79,91 @@
       </w:pPr>
       <w:r>
         <w:rPr/>
+        <w:t>Screenshot of UML:</w:t>
+      </w:r>
+    </w:p>
+    <w:p>
+      <w:pPr>
+        <w:pStyle w:val="Normal"/>
+        <w:bidi w:val="0"/>
+        <w:jc w:val="start"/>
+        <w:rPr/>
+      </w:pPr>
+      <w:r>
+        <w:rPr/>
+        <w:drawing>
+          <wp:anchor behindDoc="0" distT="0" distB="0" distL="0" distR="0" simplePos="0" locked="0" layoutInCell="0" allowOverlap="1" relativeHeight="4">
+            <wp:simplePos x="0" y="0"/>
+            <wp:positionH relativeFrom="column">
+              <wp:align>center</wp:align>
+            </wp:positionH>
+            <wp:positionV relativeFrom="paragraph">
+              <wp:posOffset>635</wp:posOffset>
+            </wp:positionV>
+            <wp:extent cx="6332220" cy="5596255"/>
+            <wp:effectExtent l="0" t="0" r="0" b="0"/>
+            <wp:wrapSquare wrapText="largest"/>
+            <wp:docPr id="2" name="Image3" descr="" title=""/>
+            <wp:cNvGraphicFramePr>
+              <a:graphicFrameLocks xmlns:a="http://schemas.openxmlformats.org/drawingml/2006/main" noChangeAspect="1"/>
+            </wp:cNvGraphicFramePr>
+            <a:graphic xmlns:a="http://schemas.openxmlformats.org/drawingml/2006/main">
+              <a:graphicData uri="http://schemas.openxmlformats.org/drawingml/2006/picture">
+                <pic:pic xmlns:pic="http://schemas.openxmlformats.org/drawingml/2006/picture">
+                  <pic:nvPicPr>
+                    <pic:cNvPr id="2" name="Image3" descr="" title=""/>
+                    <pic:cNvPicPr>
+                      <a:picLocks noChangeAspect="1" noChangeArrowheads="1"/>
+                    </pic:cNvPicPr>
+                  </pic:nvPicPr>
+                  <pic:blipFill>
+                    <a:blip r:embed="rId3"/>
+                    <a:stretch>
+                      <a:fillRect/>
+                    </a:stretch>
+                  </pic:blipFill>
+                  <pic:spPr bwMode="auto">
+                    <a:xfrm>
+                      <a:off x="0" y="0"/>
+                      <a:ext cx="6332220" cy="5596255"/>
+                    </a:xfrm>
+                    <a:prstGeom prst="rect">
+                      <a:avLst/>
+                    </a:prstGeom>
+                  </pic:spPr>
+                </pic:pic>
+              </a:graphicData>
+            </a:graphic>
+          </wp:anchor>
+        </w:drawing>
+      </w:r>
+      <w:r>
+        <w:br w:type="page"/>
+      </w:r>
+    </w:p>
+    <w:p>
+      <w:pPr>
+        <w:pStyle w:val="Normal"/>
+        <w:bidi w:val="0"/>
+        <w:jc w:val="start"/>
+        <w:rPr/>
+      </w:pPr>
+      <w:r>
+        <w:rPr/>
+      </w:r>
+    </w:p>
+    <w:p>
+      <w:pPr>
+        <w:pStyle w:val="Normal"/>
+        <w:bidi w:val="0"/>
+        <w:jc w:val="start"/>
+        <w:rPr/>
+      </w:pPr>
+      <w:r>
+        <w:rPr/>
         <w:t xml:space="preserve">Screenshot of github: </w:t>
       </w:r>
-      <w:hyperlink r:id="rId3">
+      <w:hyperlink r:id="rId4">
         <w:r>
           <w:rPr>
             <w:rStyle w:val="Hyperlink"/>
@@ -89,12 +171,10 @@
           <w:t>https://github.com/neoHax05555/Programming2/tree/main/Module4</w:t>
         </w:r>
       </w:hyperlink>
-      <w:hyperlink r:id="rId4">
-        <w:r>
-          <w:rPr/>
-          <w:t xml:space="preserve"> </w:t>
-        </w:r>
-      </w:hyperlink>
+      <w:r>
+        <w:rPr/>
+        <w:t xml:space="preserve"> </w:t>
+      </w:r>
     </w:p>
     <w:p>
       <w:pPr>
@@ -117,7 +197,7 @@
             <wp:extent cx="6332220" cy="5828665"/>
             <wp:effectExtent l="0" t="0" r="0" b="0"/>
             <wp:wrapSquare wrapText="largest"/>
-            <wp:docPr id="2" name="Image2" descr="" title=""/>
+            <wp:docPr id="3" name="Image2" descr="" title=""/>
             <wp:cNvGraphicFramePr>
               <a:graphicFrameLocks xmlns:a="http://schemas.openxmlformats.org/drawingml/2006/main" noChangeAspect="1"/>
             </wp:cNvGraphicFramePr>
@@ -125,7 +205,7 @@
               <a:graphicData uri="http://schemas.openxmlformats.org/drawingml/2006/picture">
                 <pic:pic xmlns:pic="http://schemas.openxmlformats.org/drawingml/2006/picture">
                   <pic:nvPicPr>
-                    <pic:cNvPr id="2" name="Image2" descr="" title=""/>
+                    <pic:cNvPr id="3" name="Image2" descr="" title=""/>
                     <pic:cNvPicPr>
                       <a:picLocks noChangeAspect="1" noChangeArrowheads="1"/>
                     </pic:cNvPicPr>
@@ -160,6 +240,7 @@
       <w:pgNumType w:fmt="decimal"/>
       <w:formProt w:val="false"/>
       <w:textDirection w:val="lrTb"/>
+      <w:docGrid w:type="default" w:linePitch="100" w:charSpace="0"/>
     </w:sectPr>
   </w:body>
 </w:document>
@@ -248,7 +329,6 @@
     </w:rPrDefault>
     <w:pPrDefault>
       <w:pPr>
-        <w:widowControl/>
         <w:suppressAutoHyphens w:val="true"/>
       </w:pPr>
     </w:pPrDefault>
@@ -258,7 +338,10 @@
     <w:qFormat/>
     <w:pPr>
       <w:widowControl/>
+      <w:suppressAutoHyphens w:val="true"/>
       <w:bidi w:val="0"/>
+      <w:spacing w:before="0" w:after="0"/>
+      <w:jc w:val="start"/>
     </w:pPr>
     <w:rPr>
       <w:rFonts w:ascii="Liberation Serif" w:hAnsi="Liberation Serif" w:eastAsia="Noto Serif CJK SC" w:cs="Noto Sans Devanagari"/>

</xml_diff>